<commit_message>
singleton design pattern added few more content
</commit_message>
<xml_diff>
--- a/creational_dp/singleton/singleton_dp.docx
+++ b/creational_dp/singleton/singleton_dp.docx
@@ -3,15 +3,36 @@
 <w:document xmlns:wpc="http://schemas.microsoft.com/office/word/2010/wordprocessingCanvas" xmlns:cx="http://schemas.microsoft.com/office/drawing/2014/chartex" xmlns:cx1="http://schemas.microsoft.com/office/drawing/2015/9/8/chartex" xmlns:cx2="http://schemas.microsoft.com/office/drawing/2015/10/21/chartex" xmlns:cx3="http://schemas.microsoft.com/office/drawing/2016/5/9/chartex" xmlns:cx4="http://schemas.microsoft.com/office/drawing/2016/5/10/chartex" xmlns:cx5="http://schemas.microsoft.com/office/drawing/2016/5/11/chartex" xmlns:cx6="http://schemas.microsoft.com/office/drawing/2016/5/12/chartex" xmlns:cx7="http://schemas.microsoft.com/office/drawing/2016/5/13/chartex" xmlns:cx8="http://schemas.microsoft.com/office/drawing/2016/5/14/chartex" xmlns:mc="http://schemas.openxmlformats.org/markup-compatibility/2006" xmlns:aink="http://schemas.microsoft.com/office/drawing/2016/ink" xmlns:am3d="http://schemas.microsoft.com/office/drawing/2017/model3d" xmlns:o="urn:schemas-microsoft-com:office:office" xmlns:r="http://schemas.openxmlformats.org/officeDocument/2006/relationships" xmlns:m="http://schemas.openxmlformats.org/officeDocument/2006/math" xmlns:v="urn:schemas-microsoft-com:vml" xmlns:wp14="http://schemas.microsoft.com/office/word/2010/wordprocessingDrawing" xmlns:wp="http://schemas.openxmlformats.org/drawingml/2006/wordprocessingDrawing" xmlns:w10="urn:schemas-microsoft-com:office:word" xmlns:w="http://schemas.openxmlformats.org/wordprocessingml/2006/main" xmlns:w14="http://schemas.microsoft.com/office/word/2010/wordml" xmlns:w15="http://schemas.microsoft.com/office/word/2012/wordml" xmlns:w16cid="http://schemas.microsoft.com/office/word/2016/wordml/cid" xmlns:w16se="http://schemas.microsoft.com/office/word/2015/wordml/symex" xmlns:wpg="http://schemas.microsoft.com/office/word/2010/wordprocessingGroup" xmlns:wpi="http://schemas.microsoft.com/office/word/2010/wordprocessingInk" xmlns:wne="http://schemas.microsoft.com/office/word/2006/wordml" xmlns:wps="http://schemas.microsoft.com/office/word/2010/wordprocessingShape" mc:Ignorable="w14 w15 w16se w16cid wp14">
   <w:body>
     <w:p>
+      <w:pPr>
+        <w:rPr>
+          <w:i/>
+          <w:u w:val="single"/>
+        </w:rPr>
+      </w:pPr>
       <w:r>
         <w:rPr>
           <w:b/>
+          <w:i/>
+          <w:u w:val="single"/>
         </w:rPr>
         <w:t>WHAT IS SINGLETON DESIGN PATTERN</w:t>
       </w:r>
       <w:r>
+        <w:rPr>
+          <w:i/>
+          <w:u w:val="single"/>
+        </w:rPr>
         <w:t>?</w:t>
       </w:r>
+      <w:r>
+        <w:rPr>
+          <w:i/>
+          <w:u w:val="single"/>
+        </w:rPr>
+        <w:t>s</w:t>
+      </w:r>
+      <w:bookmarkStart w:id="0" w:name="_GoBack"/>
+      <w:bookmarkEnd w:id="0"/>
     </w:p>
     <w:p>
       <w:r>
@@ -38,13 +59,7 @@
         <w:rPr>
           <w:rStyle w:val="Strong"/>
         </w:rPr>
-        <w:t>S</w:t>
-      </w:r>
-      <w:r>
-        <w:rPr>
-          <w:rStyle w:val="Strong"/>
-        </w:rPr>
-        <w:t>ingleton Design Pattern</w:t>
+        <w:t>Singleton Design Pattern</w:t>
       </w:r>
     </w:p>
     <w:p>
@@ -224,16 +239,20 @@
         <w:rPr>
           <w:rFonts w:ascii="Times New Roman" w:eastAsia="Times New Roman" w:hAnsi="Times New Roman" w:cs="Times New Roman"/>
           <w:b/>
-          <w:sz w:val="24"/>
-          <w:szCs w:val="24"/>
+          <w:i/>
+          <w:sz w:val="24"/>
+          <w:szCs w:val="24"/>
+          <w:u w:val="single"/>
         </w:rPr>
       </w:pPr>
       <w:r>
         <w:rPr>
           <w:rFonts w:ascii="Times New Roman" w:eastAsia="Times New Roman" w:hAnsi="Times New Roman" w:cs="Times New Roman"/>
           <w:b/>
-          <w:sz w:val="24"/>
-          <w:szCs w:val="24"/>
+          <w:i/>
+          <w:sz w:val="24"/>
+          <w:szCs w:val="24"/>
+          <w:u w:val="single"/>
         </w:rPr>
         <w:lastRenderedPageBreak/>
         <w:t>TYPES OF SINGLETON DESIGN PATTERN:</w:t>
@@ -351,16 +370,20 @@
         <w:rPr>
           <w:rFonts w:ascii="Times New Roman" w:eastAsia="Times New Roman" w:hAnsi="Times New Roman" w:cs="Times New Roman"/>
           <w:b/>
-          <w:sz w:val="24"/>
-          <w:szCs w:val="24"/>
+          <w:i/>
+          <w:sz w:val="24"/>
+          <w:szCs w:val="24"/>
+          <w:u w:val="single"/>
         </w:rPr>
       </w:pPr>
       <w:r>
         <w:rPr>
           <w:rFonts w:ascii="Times New Roman" w:eastAsia="Times New Roman" w:hAnsi="Times New Roman" w:cs="Times New Roman"/>
           <w:b/>
-          <w:sz w:val="24"/>
-          <w:szCs w:val="24"/>
+          <w:i/>
+          <w:sz w:val="24"/>
+          <w:szCs w:val="24"/>
+          <w:u w:val="single"/>
         </w:rPr>
         <w:t xml:space="preserve">HOW TO DO THAT(IMPLEMENTATION OF SINGLETON DESIGN PATTERN): </w:t>
       </w:r>
@@ -5002,13 +5025,15 @@
       <w:pPr>
         <w:rPr>
           <w:b/>
-        </w:rPr>
-      </w:pPr>
-      <w:bookmarkStart w:id="0" w:name="_GoBack"/>
-      <w:bookmarkEnd w:id="0"/>
+          <w:i/>
+          <w:u w:val="single"/>
+        </w:rPr>
+      </w:pPr>
       <w:r>
         <w:rPr>
           <w:b/>
+          <w:i/>
+          <w:u w:val="single"/>
         </w:rPr>
         <w:lastRenderedPageBreak/>
         <w:t>WHEN WE NEED SINGLETON DESIGN PATTERN?</w:t>
@@ -5020,17 +5045,12 @@
       </w:r>
       <w:r>
         <w:tab/>
-      </w:r>
-      <w:r>
         <w:t>It is used where only a single instance of class is required to control the action throughout the execution.</w:t>
       </w:r>
     </w:p>
     <w:p>
       <w:r>
-        <w:t xml:space="preserve">2)          </w:t>
-      </w:r>
-      <w:r>
-        <w:t>Singleton classes are used for logging, driver objects, caching and thread pool, database connections.</w:t>
+        <w:t>2)          Singleton classes are used for logging, driver objects, caching and thread pool, database connections.</w:t>
       </w:r>
     </w:p>
     <w:p>
@@ -5039,10 +5059,7 @@
       </w:r>
       <w:r>
         <w:tab/>
-        <w:t>A</w:t>
-      </w:r>
-      <w:r>
-        <w:t xml:space="preserve"> single DB connection shared by multiple objects as creating a separate DB connection for every object may be costly. Similarly, there can be a single configuration manager or error manager in an application that handles all problems instead of creating multiple managers.</w:t>
+        <w:t>A single DB connection shared by multiple objects as creating a separate DB connection for every object may be costly. Similarly, there can be a single configuration manager or error manager in an application that handles all problems instead of creating multiple managers.</w:t>
       </w:r>
     </w:p>
     <w:sectPr>

</xml_diff>